<commit_message>
modificacion firma certificados de trabajo a partir de fecha 18_12_2019
</commit_message>
<xml_diff>
--- a/sis_organigrama/reportes/cer_general.docx
+++ b/sis_organigrama/reportes/cer_general.docx
@@ -83,7 +83,23 @@
           <w:szCs w:val="24"/>
           <w:lang w:val="es-ES"/>
         </w:rPr>
-        <w:t xml:space="preserve">La suscrita Lic. ${JEFA_RECURSOS} </w:t>
+        <w:t>La suscrita</w:t>
+      </w:r>
+      <w:r>
+        <w:rPr>
+          <w:rFonts w:ascii="Century Gothic" w:hAnsi="Century Gothic"/>
+          <w:szCs w:val="24"/>
+          <w:lang w:val="es-ES"/>
+        </w:rPr>
+        <w:t xml:space="preserve"> </w:t>
+      </w:r>
+      <w:r>
+        <w:rPr>
+          <w:rFonts w:ascii="Century Gothic" w:hAnsi="Century Gothic"/>
+          <w:szCs w:val="24"/>
+          <w:lang w:val="es-ES"/>
+        </w:rPr>
+        <w:t xml:space="preserve">Lic. ${JEFA_RECURSOS} </w:t>
       </w:r>
       <w:r>
         <w:rPr>
@@ -220,7 +236,23 @@
           <w:szCs w:val="24"/>
           <w:lang w:val="es-ES"/>
         </w:rPr>
-        <w:t>Que, de la revisión de la carpeta que cursa en el Área de Recu</w:t>
+        <w:t>Que, de la revisión de</w:t>
+      </w:r>
+      <w:r>
+        <w:rPr>
+          <w:rFonts w:ascii="Century Gothic" w:hAnsi="Century Gothic"/>
+          <w:szCs w:val="24"/>
+          <w:lang w:val="es-ES"/>
+        </w:rPr>
+        <w:t xml:space="preserve"> la carpeta que cursa en el Departamento</w:t>
+      </w:r>
+      <w:r>
+        <w:rPr>
+          <w:rFonts w:ascii="Century Gothic" w:hAnsi="Century Gothic"/>
+          <w:szCs w:val="24"/>
+          <w:lang w:val="es-ES"/>
+        </w:rPr>
+        <w:t xml:space="preserve"> de Recu</w:t>
       </w:r>
       <w:r>
         <w:rPr>
@@ -531,8 +563,6 @@
         </w:rPr>
         <w:t>Es cuand</w:t>
       </w:r>
-      <w:bookmarkStart w:id="0" w:name="_GoBack"/>
-      <w:bookmarkEnd w:id="0"/>
       <w:r>
         <w:rPr>
           <w:rFonts w:ascii="Century Gothic" w:hAnsi="Century Gothic"/>
@@ -702,7 +732,7 @@
           <w:noProof/>
           <w:sz w:val="22"/>
           <w:szCs w:val="22"/>
-          <w:lang w:eastAsia="en-US"/>
+          <w:lang w:val="es-BO" w:eastAsia="es-BO"/>
         </w:rPr>
         <w:drawing>
           <wp:anchor distT="0" distB="0" distL="114300" distR="114300" simplePos="0" relativeHeight="251659264" behindDoc="0" locked="0" layoutInCell="1" allowOverlap="1" wp14:anchorId="3979FE4C" wp14:editId="181D6EEC">
@@ -949,6 +979,8 @@
         </w:rPr>
         <w:t>/${INICIALES}</w:t>
       </w:r>
+      <w:bookmarkStart w:id="0" w:name="_GoBack"/>
+      <w:bookmarkEnd w:id="0"/>
     </w:p>
     <w:p>
       <w:pPr>
@@ -1961,7 +1993,7 @@
 </file>
 
 <file path=customXml/itemProps1.xml><?xml version="1.0" encoding="utf-8"?>
-<ds:datastoreItem xmlns:ds="http://schemas.openxmlformats.org/officeDocument/2006/customXml" ds:itemID="{7B877C7D-5256-4E3A-8A67-9CD1B61C4A12}">
+<ds:datastoreItem xmlns:ds="http://schemas.openxmlformats.org/officeDocument/2006/customXml" ds:itemID="{14EA35FD-CFE4-4916-BF65-780153F9D1FB}">
   <ds:schemaRefs>
     <ds:schemaRef ds:uri="http://schemas.openxmlformats.org/officeDocument/2006/bibliography"/>
   </ds:schemaRefs>

</xml_diff>